<commit_message>
Class diagram - traceability - random library use
</commit_message>
<xml_diff>
--- a/doc/tablas_de_requerimientos.docx
+++ b/doc/tablas_de_requerimientos.docx
@@ -377,16 +377,16 @@
                 <w:szCs w:val="20"/>
                 <w:lang w:val="en-US"/>
               </w:rPr>
-              <w:t>. Register of songs a</w:t>
-            </w:r>
-            <w:r>
-              <w:rPr>
-                <w:rFonts w:ascii="Times New Roman" w:eastAsia="Arial" w:hAnsi="Times New Roman" w:cs="Times New Roman"/>
-                <w:sz w:val="20"/>
-                <w:szCs w:val="20"/>
-                <w:lang w:val="en-US"/>
-              </w:rPr>
-              <w:t>nd podcasts.</w:t>
+              <w:t>. Register of song</w:t>
+            </w:r>
+            <w:r>
+              <w:rPr>
+                <w:rFonts w:ascii="Times New Roman" w:eastAsia="Arial" w:hAnsi="Times New Roman" w:cs="Times New Roman"/>
+                <w:sz w:val="20"/>
+                <w:szCs w:val="20"/>
+                <w:lang w:val="en-US"/>
+              </w:rPr>
+              <w:t>.</w:t>
             </w:r>
           </w:p>
           <w:p>
@@ -429,16 +429,16 @@
                 <w:szCs w:val="20"/>
                 <w:lang w:val="en-US"/>
               </w:rPr>
-              <w:t>. Register of songs a</w:t>
-            </w:r>
-            <w:r>
-              <w:rPr>
-                <w:rFonts w:ascii="Times New Roman" w:eastAsia="Arial" w:hAnsi="Times New Roman" w:cs="Times New Roman"/>
-                <w:sz w:val="20"/>
-                <w:szCs w:val="20"/>
-                <w:lang w:val="en-US"/>
-              </w:rPr>
-              <w:t>nd podcasts.</w:t>
+              <w:t xml:space="preserve">. Register of </w:t>
+            </w:r>
+            <w:r>
+              <w:rPr>
+                <w:rFonts w:ascii="Times New Roman" w:eastAsia="Arial" w:hAnsi="Times New Roman" w:cs="Times New Roman"/>
+                <w:sz w:val="20"/>
+                <w:szCs w:val="20"/>
+                <w:lang w:val="en-US"/>
+              </w:rPr>
+              <w:t>podcasts.</w:t>
             </w:r>
           </w:p>
           <w:p>
@@ -1016,18 +1016,7 @@
                 <w:szCs w:val="20"/>
                 <w:lang w:val="en-US"/>
               </w:rPr>
-              <w:t>R</w:t>
-            </w:r>
-            <w:r>
-              <w:rPr>
-                <w:rFonts w:ascii="Times New Roman" w:eastAsia="Arial" w:hAnsi="Times New Roman" w:cs="Times New Roman"/>
-                <w:b/>
-                <w:bCs/>
-                <w:sz w:val="20"/>
-                <w:szCs w:val="20"/>
-                <w:lang w:val="en-US"/>
-              </w:rPr>
-              <w:t>1</w:t>
+              <w:t>R1</w:t>
             </w:r>
             <w:r>
               <w:rPr>
@@ -2470,19 +2459,7 @@
               <w:rPr>
                 <w:lang w:val="en-US"/>
               </w:rPr>
-              <w:t xml:space="preserve">will register a new </w:t>
-            </w:r>
-            <w:r>
-              <w:rPr>
-                <w:lang w:val="en-US"/>
-              </w:rPr>
-              <w:t>consumer</w:t>
-            </w:r>
-            <w:r>
-              <w:rPr>
-                <w:lang w:val="en-US"/>
-              </w:rPr>
-              <w:t xml:space="preserve"> user into the database.</w:t>
+              <w:t>will register a new consumer user into the database.</w:t>
             </w:r>
           </w:p>
         </w:tc>
@@ -2587,13 +2564,7 @@
               <w:rPr>
                 <w:lang w:val="en-US"/>
               </w:rPr>
-              <w:t>nick</w:t>
-            </w:r>
-            <w:r>
-              <w:rPr>
-                <w:lang w:val="en-US"/>
-              </w:rPr>
-              <w:t>name</w:t>
+              <w:t>nickname</w:t>
             </w:r>
           </w:p>
         </w:tc>
@@ -2714,13 +2685,7 @@
               <w:rPr>
                 <w:lang w:val="en-US"/>
               </w:rPr>
-              <w:t xml:space="preserve">Must be a </w:t>
-            </w:r>
-            <w:r>
-              <w:rPr>
-                <w:lang w:val="en-US"/>
-              </w:rPr>
-              <w:t>unique id (non-registered).</w:t>
+              <w:t>Must be a unique id (non-registered).</w:t>
             </w:r>
           </w:p>
         </w:tc>
@@ -2747,6 +2712,9 @@
                 <w:between w:val="nil"/>
               </w:pBdr>
               <w:spacing w:line="276" w:lineRule="auto"/>
+              <w:rPr>
+                <w:lang w:val="en-US"/>
+              </w:rPr>
             </w:pPr>
           </w:p>
         </w:tc>
@@ -2785,13 +2753,7 @@
               <w:rPr>
                 <w:lang w:val="en-US"/>
               </w:rPr>
-              <w:t>Consume</w:t>
-            </w:r>
-            <w:r>
-              <w:rPr>
-                <w:lang w:val="en-US"/>
-              </w:rPr>
-              <w:t>rType</w:t>
+              <w:t>ConsumerType</w:t>
             </w:r>
             <w:proofErr w:type="spellEnd"/>
           </w:p>
@@ -2811,19 +2773,7 @@
               <w:rPr>
                 <w:lang w:val="en-US"/>
               </w:rPr>
-              <w:t xml:space="preserve">Must be a supported </w:t>
-            </w:r>
-            <w:r>
-              <w:rPr>
-                <w:lang w:val="en-US"/>
-              </w:rPr>
-              <w:t>consume</w:t>
-            </w:r>
-            <w:r>
-              <w:rPr>
-                <w:lang w:val="en-US"/>
-              </w:rPr>
-              <w:t>r type.</w:t>
+              <w:t>Must be a supported consumer type.</w:t>
             </w:r>
           </w:p>
         </w:tc>
@@ -2910,19 +2860,7 @@
               <w:rPr>
                 <w:lang w:val="en-US"/>
               </w:rPr>
-              <w:t xml:space="preserve">Add it </w:t>
-            </w:r>
-            <w:r>
-              <w:rPr>
-                <w:lang w:val="en-US"/>
-              </w:rPr>
-              <w:t>in</w:t>
-            </w:r>
-            <w:r>
-              <w:rPr>
-                <w:lang w:val="en-US"/>
-              </w:rPr>
-              <w:t>to the database.</w:t>
+              <w:t>Add it into the database.</w:t>
             </w:r>
           </w:p>
         </w:tc>
@@ -3483,6 +3421,9 @@
                 <w:between w:val="nil"/>
               </w:pBdr>
               <w:spacing w:line="276" w:lineRule="auto"/>
+              <w:rPr>
+                <w:lang w:val="en-US"/>
+              </w:rPr>
             </w:pPr>
           </w:p>
         </w:tc>
@@ -3568,6 +3509,9 @@
                 <w:between w:val="nil"/>
               </w:pBdr>
               <w:spacing w:line="276" w:lineRule="auto"/>
+              <w:rPr>
+                <w:lang w:val="en-US"/>
+              </w:rPr>
             </w:pPr>
           </w:p>
         </w:tc>
@@ -3651,6 +3595,9 @@
                 <w:between w:val="nil"/>
               </w:pBdr>
               <w:spacing w:line="276" w:lineRule="auto"/>
+              <w:rPr>
+                <w:lang w:val="en-US"/>
+              </w:rPr>
             </w:pPr>
           </w:p>
         </w:tc>
@@ -4006,39 +3953,7 @@
                 <w:bCs/>
                 <w:lang w:val="en-US"/>
               </w:rPr>
-              <w:t>R</w:t>
-            </w:r>
-            <w:r>
-              <w:rPr>
-                <w:b/>
-                <w:bCs/>
-                <w:lang w:val="en-US"/>
-              </w:rPr>
-              <w:t>4.</w:t>
-            </w:r>
-            <w:r>
-              <w:rPr>
-                <w:b/>
-                <w:bCs/>
-                <w:lang w:val="en-US"/>
-              </w:rPr>
-              <w:t xml:space="preserve"> Register of a </w:t>
-            </w:r>
-            <w:r>
-              <w:rPr>
-                <w:b/>
-                <w:bCs/>
-                <w:lang w:val="en-US"/>
-              </w:rPr>
-              <w:t>podcast</w:t>
-            </w:r>
-            <w:r>
-              <w:rPr>
-                <w:b/>
-                <w:bCs/>
-                <w:lang w:val="en-US"/>
-              </w:rPr>
-              <w:t>.</w:t>
+              <w:t>R4. Register of a podcast.</w:t>
             </w:r>
           </w:p>
         </w:tc>
@@ -4081,19 +3996,7 @@
               <w:rPr>
                 <w:lang w:val="en-US"/>
               </w:rPr>
-              <w:t xml:space="preserve">will receive and register a new </w:t>
-            </w:r>
-            <w:r>
-              <w:rPr>
-                <w:lang w:val="en-US"/>
-              </w:rPr>
-              <w:t>podcast</w:t>
-            </w:r>
-            <w:r>
-              <w:rPr>
-                <w:lang w:val="en-US"/>
-              </w:rPr>
-              <w:t>.</w:t>
+              <w:t>will receive and register a new podcast.</w:t>
             </w:r>
           </w:p>
         </w:tc>
@@ -4401,13 +4304,7 @@
               <w:rPr>
                 <w:lang w:val="en-US"/>
               </w:rPr>
-              <w:t xml:space="preserve">Must be a supported </w:t>
-            </w:r>
-            <w:r>
-              <w:rPr>
-                <w:lang w:val="en-US"/>
-              </w:rPr>
-              <w:t>category</w:t>
+              <w:t>Must be a supported category</w:t>
             </w:r>
           </w:p>
         </w:tc>
@@ -4894,31 +4791,7 @@
                 <w:bCs/>
                 <w:lang w:val="en-US"/>
               </w:rPr>
-              <w:t>R</w:t>
-            </w:r>
-            <w:r>
-              <w:rPr>
-                <w:b/>
-                <w:bCs/>
-                <w:lang w:val="en-US"/>
-              </w:rPr>
-              <w:t>5</w:t>
-            </w:r>
-            <w:r>
-              <w:rPr>
-                <w:b/>
-                <w:bCs/>
-                <w:lang w:val="en-US"/>
-              </w:rPr>
-              <w:t xml:space="preserve">. </w:t>
-            </w:r>
-            <w:r>
-              <w:rPr>
-                <w:b/>
-                <w:bCs/>
-                <w:lang w:val="en-US"/>
-              </w:rPr>
-              <w:t>Creation of a playlist.</w:t>
+              <w:t>R5. Creation of a playlist.</w:t>
             </w:r>
           </w:p>
         </w:tc>
@@ -4961,37 +4834,7 @@
               <w:rPr>
                 <w:lang w:val="en-US"/>
               </w:rPr>
-              <w:t xml:space="preserve">will </w:t>
-            </w:r>
-            <w:r>
-              <w:rPr>
-                <w:lang w:val="en-US"/>
-              </w:rPr>
-              <w:t>create</w:t>
-            </w:r>
-            <w:r>
-              <w:rPr>
-                <w:lang w:val="en-US"/>
-              </w:rPr>
-              <w:t xml:space="preserve"> a</w:t>
-            </w:r>
-            <w:r>
-              <w:rPr>
-                <w:lang w:val="en-US"/>
-              </w:rPr>
-              <w:t>n empty</w:t>
-            </w:r>
-            <w:r>
-              <w:rPr>
-                <w:lang w:val="en-US"/>
-              </w:rPr>
-              <w:t xml:space="preserve"> </w:t>
-            </w:r>
-            <w:r>
-              <w:rPr>
-                <w:lang w:val="en-US"/>
-              </w:rPr>
-              <w:t>playlist with the specified name and type of audios.</w:t>
+              <w:t>will create an empty playlist with the specified name and type of audios.</w:t>
             </w:r>
           </w:p>
         </w:tc>
@@ -5177,19 +5020,7 @@
               <w:rPr>
                 <w:lang w:val="en-US"/>
               </w:rPr>
-              <w:t xml:space="preserve">a </w:t>
-            </w:r>
-            <w:r>
-              <w:rPr>
-                <w:lang w:val="en-US"/>
-              </w:rPr>
-              <w:t>playlist</w:t>
-            </w:r>
-            <w:r>
-              <w:rPr>
-                <w:lang w:val="en-US"/>
-              </w:rPr>
-              <w:t xml:space="preserve"> Object.</w:t>
+              <w:t>a playlist Object.</w:t>
             </w:r>
           </w:p>
           <w:p>
@@ -5349,10 +5180,7 @@
           <w:p>
             <w:proofErr w:type="spellStart"/>
             <w:r>
-              <w:t>m</w:t>
-            </w:r>
-            <w:r>
-              <w:t>sg</w:t>
+              <w:t>msg</w:t>
             </w:r>
             <w:proofErr w:type="spellEnd"/>
           </w:p>
@@ -5444,39 +5272,7 @@
                 <w:bCs/>
                 <w:lang w:val="en-US"/>
               </w:rPr>
-              <w:t>R</w:t>
-            </w:r>
-            <w:r>
-              <w:rPr>
-                <w:b/>
-                <w:bCs/>
-                <w:lang w:val="en-US"/>
-              </w:rPr>
-              <w:t>6</w:t>
-            </w:r>
-            <w:r>
-              <w:rPr>
-                <w:b/>
-                <w:bCs/>
-                <w:lang w:val="en-US"/>
-              </w:rPr>
-              <w:t xml:space="preserve">. </w:t>
-            </w:r>
-            <w:r>
-              <w:rPr>
-                <w:b/>
-                <w:bCs/>
-                <w:lang w:val="en-US"/>
-              </w:rPr>
-              <w:t>Editing</w:t>
-            </w:r>
-            <w:r>
-              <w:rPr>
-                <w:b/>
-                <w:bCs/>
-                <w:lang w:val="en-US"/>
-              </w:rPr>
-              <w:t xml:space="preserve"> a playlist.</w:t>
+              <w:t>R6. Editing a playlist.</w:t>
             </w:r>
           </w:p>
         </w:tc>
@@ -5697,6 +5493,9 @@
                 <w:between w:val="nil"/>
               </w:pBdr>
               <w:spacing w:line="276" w:lineRule="auto"/>
+              <w:rPr>
+                <w:lang w:val="en-US"/>
+              </w:rPr>
             </w:pPr>
           </w:p>
         </w:tc>
@@ -6718,9 +6517,7 @@
       <w:tblStyleRowBandSize w:val="1"/>
       <w:tblStyleColBandSize w:val="1"/>
       <w:tblCellMar>
-        <w:top w:w="0" w:type="dxa"/>
         <w:left w:w="108" w:type="dxa"/>
-        <w:bottom w:w="0" w:type="dxa"/>
         <w:right w:w="108" w:type="dxa"/>
       </w:tblCellMar>
     </w:tblPr>
@@ -7035,28 +6832,28 @@
 </file>
 
 <file path=customXml/item1.xml><?xml version="1.0" encoding="utf-8"?>
+<b:Sources xmlns:b="http://schemas.openxmlformats.org/officeDocument/2006/bibliography" xmlns="http://schemas.openxmlformats.org/officeDocument/2006/bibliography" SelectedStyle="\APASixthEditionOfficeOnline.xsl" StyleName="APA" Version="6"/>
+</file>
+
+<file path=customXml/item2.xml><?xml version="1.0" encoding="utf-8"?>
 <go:gDocsCustomXmlDataStorage xmlns:go="http://customooxmlschemas.google.com/" xmlns:r="http://schemas.openxmlformats.org/officeDocument/2006/relationships">
   <go:docsCustomData xmlns:go="http://customooxmlschemas.google.com/" roundtripDataSignature="AMtx7mg7aFB4A2Wu9Lwv4Vs50BWzL4fBPA==">AMUW2mVI4zFMwxTUcOm8kEi0vV2evacY3XcwcEkG/onf8GDtkx4rowHdScNRBv6ObKQrHttKPwL3JiNg4AJDPfYFm6bZUySN88E+1XxmNT50MdbD2MKHlt8=</go:docsCustomData>
 </go:gDocsCustomXmlDataStorage>
 </file>
 
-<file path=customXml/item2.xml><?xml version="1.0" encoding="utf-8"?>
-<b:Sources xmlns:b="http://schemas.openxmlformats.org/officeDocument/2006/bibliography" xmlns="http://schemas.openxmlformats.org/officeDocument/2006/bibliography" SelectedStyle="\APASixthEditionOfficeOnline.xsl" StyleName="APA" Version="6"/>
+<file path=customXml/itemProps1.xml><?xml version="1.0" encoding="utf-8"?>
+<ds:datastoreItem xmlns:ds="http://schemas.openxmlformats.org/officeDocument/2006/customXml" ds:itemID="{65809434-0829-49C9-A7BD-55EEF98A09DD}">
+  <ds:schemaRefs>
+    <ds:schemaRef ds:uri="http://schemas.openxmlformats.org/officeDocument/2006/bibliography"/>
+  </ds:schemaRefs>
+</ds:datastoreItem>
 </file>
 
-<file path=customXml/itemProps1.xml><?xml version="1.0" encoding="utf-8"?>
+<file path=customXml/itemProps2.xml><?xml version="1.0" encoding="utf-8"?>
 <ds:datastoreItem xmlns:ds="http://schemas.openxmlformats.org/officeDocument/2006/customXml" ds:itemID="{11111111-1234-1234-1234-123412341234}">
   <ds:schemaRefs>
     <ds:schemaRef ds:uri="http://customooxmlschemas.google.com/"/>
     <ds:schemaRef ds:uri="http://schemas.openxmlformats.org/officeDocument/2006/relationships"/>
   </ds:schemaRefs>
 </ds:datastoreItem>
-</file>
-
-<file path=customXml/itemProps2.xml><?xml version="1.0" encoding="utf-8"?>
-<ds:datastoreItem xmlns:ds="http://schemas.openxmlformats.org/officeDocument/2006/customXml" ds:itemID="{65809434-0829-49C9-A7BD-55EEF98A09DD}">
-  <ds:schemaRefs>
-    <ds:schemaRef ds:uri="http://schemas.openxmlformats.org/officeDocument/2006/bibliography"/>
-  </ds:schemaRefs>
-</ds:datastoreItem>
 </file>
</xml_diff>